<commit_message>
24-02-14_커스터머자동화 for GS ITM
</commit_message>
<xml_diff>
--- a/Git_BOSS통합버전+아웃룩일정추출/CustomerReport_Sample/DE Customer Monthly Report_Standard_with Power Consumption _v0.3(샘플).docx
+++ b/Git_BOSS통합버전+아웃룩일정추출/CustomerReport_Sample/DE Customer Monthly Report_Standard_with Power Consumption _v0.3(샘플).docx
@@ -1186,7 +1186,13 @@
       </w:pPr>
       <w:bookmarkStart w:id="0" w:name="_Toc137656971"/>
       <w:r>
-        <w:t>ExecutiveSummary</w:t>
+        <w:t>Executive</w:t>
+      </w:r>
+      <w:r>
+        <w:t xml:space="preserve"> </w:t>
+      </w:r>
+      <w:r>
+        <w:t>Summary</w:t>
       </w:r>
       <w:bookmarkEnd w:id="0"/>
     </w:p>
@@ -1227,24 +1233,9 @@
         <w:pStyle w:val="a2"/>
         <w:spacing w:before="0" w:after="0" w:line="240" w:lineRule="auto"/>
       </w:pPr>
-      <w:r>
-        <w:t>AllSLAsweremetforthemonthof</w:t>
-      </w:r>
-      <w:r>
-        <w:t>xx</w:t>
-      </w:r>
-      <w:r>
-        <w:t>2023.</w:t>
-      </w:r>
     </w:p>
     <w:p>
       <w:pPr>
-        <w:pStyle w:val="a2"/>
-        <w:spacing w:before="0" w:after="0" w:line="240" w:lineRule="auto"/>
-      </w:pPr>
-    </w:p>
-    <w:p>
-      <w:pPr>
         <w:pStyle w:val="af3"/>
         <w:rPr>
           <w:lang w:val="en-SG"/>
@@ -1280,13 +1271,6 @@
         </w:rPr>
         <w:t>-ServiceLevelAvailability</w:t>
       </w:r>
-    </w:p>
-    <w:p>
-      <w:pPr>
-        <w:rPr>
-          <w:lang w:val="en-SG"/>
-        </w:rPr>
-      </w:pPr>
     </w:p>
     <w:p>
       <w:pPr>
@@ -1300,92 +1284,54 @@
     <w:p>
       <w:pPr>
         <w:rPr>
-          <w:rFonts w:hint="eastAsia"/>
           <w:lang w:val="en-SG"/>
         </w:rPr>
       </w:pPr>
     </w:p>
     <w:p>
       <w:pPr>
+        <w:rPr>
+          <w:lang w:val="en-SG"/>
+        </w:rPr>
+      </w:pPr>
+      <w:r>
+        <w:rPr>
+          <w:lang w:val="en-SG"/>
+        </w:rPr>
+        <w:br w:type="page"/>
+      </w:r>
+    </w:p>
+    <w:p>
+      <w:pPr>
+        <w:rPr>
+          <w:lang w:val="en-SG"/>
+        </w:rPr>
+      </w:pPr>
+    </w:p>
+    <w:p>
+      <w:pPr>
         <w:pStyle w:val="1"/>
       </w:pPr>
       <w:bookmarkStart w:id="4" w:name="_Toc137656973"/>
       <w:r>
-        <w:t>TemperatureandRelativeHumidity</w:t>
+        <w:t>Temperatureand</w:t>
+      </w:r>
+      <w:r>
+        <w:t xml:space="preserve"> </w:t>
+      </w:r>
+      <w:r>
+        <w:t>Relative</w:t>
+      </w:r>
+      <w:r>
+        <w:t xml:space="preserve"> </w:t>
+      </w:r>
+      <w:r>
+        <w:t>Humidity</w:t>
       </w:r>
       <w:bookmarkEnd w:id="4"/>
     </w:p>
     <w:p>
       <w:pPr>
-        <w:pStyle w:val="a2"/>
-      </w:pPr>
-      <w:r>
-        <w:t>Thefollowingtableshowstheaveragetemperature,</w:t>
-      </w:r>
-      <w:r>
-        <w:t>relative</w:t>
-      </w:r>
-      <w:r>
-        <w:t>humidity,</w:t>
-      </w:r>
-      <w:r>
-        <w:t>andthetrendforDataHallxxx…</w:t>
-      </w:r>
-    </w:p>
-    <w:p>
-      <w:pPr>
-        <w:pStyle w:val="a2"/>
-        <w:numPr>
-          <w:ilvl w:val="0"/>
-          <w:numId w:val="45"/>
-        </w:numPr>
-        <w:spacing w:before="0" w:after="0" w:line="240" w:lineRule="auto"/>
-        <w:ind w:left="714" w:hanging="357"/>
-      </w:pPr>
-      <w:r>
-        <w:t>TherecordedresultfortemperatureiswithintheSLA:18°C-27°C</w:t>
-      </w:r>
-    </w:p>
-    <w:p>
-      <w:pPr>
-        <w:pStyle w:val="a2"/>
-        <w:numPr>
-          <w:ilvl w:val="0"/>
-          <w:numId w:val="45"/>
-        </w:numPr>
-        <w:spacing w:before="120" w:line="240" w:lineRule="auto"/>
-        <w:ind w:left="714" w:hanging="357"/>
-      </w:pPr>
-      <w:r>
-        <w:rPr>
-          <w:rFonts w:hint="eastAsia"/>
-        </w:rPr>
-        <w:t>The</w:t>
-      </w:r>
-      <w:r>
-        <w:t>recordedresultfor</w:t>
-      </w:r>
-      <w:r>
-        <w:rPr>
-          <w:rFonts w:hint="eastAsia"/>
-        </w:rPr>
-        <w:t>relativehumidity(RH)</w:t>
-      </w:r>
-      <w:r>
-        <w:t>iswithinthe</w:t>
-      </w:r>
-      <w:r>
-        <w:rPr>
-          <w:rFonts w:hint="eastAsia"/>
-        </w:rPr>
-        <w:t>SLA:</w:t>
-      </w:r>
-      <w:r>
-        <w:t>30%-70%</w:t>
-      </w:r>
-    </w:p>
-    <w:p>
-      <w:pPr>
         <w:pStyle w:val="af3"/>
       </w:pPr>
       <w:r>
@@ -1421,15 +1367,15 @@
     </w:p>
     <w:p/>
     <w:p>
-      <w:pPr>
-        <w:rPr>
-          <w:rFonts w:hint="eastAsia"/>
-        </w:rPr>
-      </w:pPr>
       <w:bookmarkStart w:id="5" w:name="Temp_Humidity"/>
       <w:bookmarkEnd w:id="5"/>
     </w:p>
     <w:p>
+      <w:r>
+        <w:br w:type="page"/>
+      </w:r>
+    </w:p>
+    <w:p>
       <w:pPr>
         <w:rPr>
           <w:rFonts w:hint="eastAsia"/>
@@ -1483,19 +1429,6 @@
       <w:bookmarkEnd w:id="6"/>
     </w:p>
     <w:p>
-      <w:pPr>
-        <w:rPr>
-          <w:rFonts w:hint="eastAsia"/>
-          <w:lang w:val="en-SG"/>
-        </w:rPr>
-      </w:pPr>
-    </w:p>
-    <w:p>
-      <w:pPr>
-        <w:rPr>
-          <w:lang w:val="en-SG"/>
-        </w:rPr>
-      </w:pPr>
       <w:bookmarkStart w:id="7" w:name="Temp_Chart"/>
       <w:bookmarkEnd w:id="7"/>
     </w:p>
@@ -1503,445 +1436,83 @@
       <w:pPr>
         <w:rPr>
           <w:rFonts w:hint="eastAsia"/>
-          <w:lang w:val="en-SG"/>
         </w:rPr>
       </w:pPr>
     </w:p>
     <w:p>
-      <w:r>
-        <w:br w:type="page"/>
-      </w:r>
-    </w:p>
-    <w:tbl>
-      <w:tblPr>
-        <w:tblW w:w="9689" w:type="dxa"/>
-        <w:tblCellMar>
-          <w:left w:w="0" w:type="dxa"/>
-          <w:right w:w="0" w:type="dxa"/>
-        </w:tblCellMar>
-        <w:tblLook w:val="04A0" w:firstRow="1" w:lastRow="0" w:firstColumn="1" w:lastColumn="0" w:noHBand="0" w:noVBand="1"/>
-      </w:tblPr>
-      <w:tblGrid>
-        <w:gridCol w:w="1065"/>
-        <w:gridCol w:w="792"/>
-        <w:gridCol w:w="811"/>
-        <w:gridCol w:w="826"/>
-        <w:gridCol w:w="792"/>
-        <w:gridCol w:w="805"/>
-        <w:gridCol w:w="806"/>
-        <w:gridCol w:w="816"/>
-        <w:gridCol w:w="792"/>
-        <w:gridCol w:w="792"/>
-        <w:gridCol w:w="792"/>
-        <w:gridCol w:w="792"/>
-      </w:tblGrid>
-      <w:tr>
-        <w:trPr>
-          <w:trHeight w:val="348"/>
-        </w:trPr>
-        <w:tc>
-          <w:tcPr>
-            <w:tcW w:w="1049" w:type="dxa"/>
-            <w:tcBorders>
-              <w:top w:val="nil"/>
-              <w:left w:val="nil"/>
-              <w:bottom w:val="nil"/>
-              <w:right w:val="nil"/>
-            </w:tcBorders>
-            <w:shd w:val="clear" w:color="auto" w:fill="auto"/>
-            <w:noWrap/>
-            <w:vAlign w:val="center"/>
-            <w:hideMark/>
-          </w:tcPr>
-          <w:p>
-            <w:pPr>
-              <w:rPr>
-                <w:rFonts w:ascii="맑은 고딕" w:eastAsia="맑은 고딕" w:hAnsi="맑은 고딕"/>
-                <w:color w:val="000000"/>
-                <w:sz w:val="22"/>
-                <w:szCs w:val="22"/>
-              </w:rPr>
-            </w:pPr>
-          </w:p>
-          <w:p>
-            <w:pPr>
-              <w:rPr>
-                <w:rFonts w:ascii="맑은 고딕" w:eastAsia="맑은 고딕" w:hAnsi="맑은 고딕" w:cs="굴림"/>
-                <w:color w:val="000000"/>
-                <w:sz w:val="22"/>
-                <w:szCs w:val="22"/>
-              </w:rPr>
-            </w:pPr>
-          </w:p>
-        </w:tc>
-        <w:tc>
-          <w:tcPr>
-            <w:tcW w:w="776" w:type="dxa"/>
-            <w:tcBorders>
-              <w:top w:val="nil"/>
-              <w:left w:val="nil"/>
-              <w:bottom w:val="nil"/>
-              <w:right w:val="nil"/>
-            </w:tcBorders>
-            <w:shd w:val="clear" w:color="auto" w:fill="auto"/>
-            <w:noWrap/>
-            <w:vAlign w:val="center"/>
-            <w:hideMark/>
-          </w:tcPr>
-          <w:p>
-            <w:pPr>
-              <w:rPr>
-                <w:rFonts w:ascii="Times New Roman" w:eastAsia="Times New Roman" w:hAnsi="Times New Roman" w:cs="Times New Roman"/>
-                <w:sz w:val="20"/>
-                <w:szCs w:val="20"/>
-              </w:rPr>
-            </w:pPr>
-          </w:p>
-        </w:tc>
-        <w:tc>
-          <w:tcPr>
-            <w:tcW w:w="795" w:type="dxa"/>
-            <w:tcBorders>
-              <w:top w:val="nil"/>
-              <w:left w:val="nil"/>
-              <w:bottom w:val="nil"/>
-              <w:right w:val="nil"/>
-            </w:tcBorders>
-            <w:shd w:val="clear" w:color="auto" w:fill="auto"/>
-            <w:noWrap/>
-            <w:vAlign w:val="center"/>
-            <w:hideMark/>
-          </w:tcPr>
-          <w:p>
-            <w:pPr>
-              <w:rPr>
-                <w:rFonts w:ascii="Times New Roman" w:eastAsia="Times New Roman" w:hAnsi="Times New Roman" w:cs="Times New Roman"/>
-                <w:sz w:val="20"/>
-                <w:szCs w:val="20"/>
-              </w:rPr>
-            </w:pPr>
-          </w:p>
-        </w:tc>
-        <w:tc>
-          <w:tcPr>
-            <w:tcW w:w="810" w:type="dxa"/>
-            <w:tcBorders>
-              <w:top w:val="nil"/>
-              <w:left w:val="nil"/>
-              <w:bottom w:val="nil"/>
-              <w:right w:val="nil"/>
-            </w:tcBorders>
-            <w:shd w:val="clear" w:color="auto" w:fill="auto"/>
-            <w:noWrap/>
-            <w:vAlign w:val="center"/>
-            <w:hideMark/>
-          </w:tcPr>
-          <w:p>
-            <w:pPr>
-              <w:rPr>
-                <w:rFonts w:ascii="Times New Roman" w:eastAsia="Times New Roman" w:hAnsi="Times New Roman" w:cs="Times New Roman"/>
-                <w:sz w:val="20"/>
-                <w:szCs w:val="20"/>
-              </w:rPr>
-            </w:pPr>
-          </w:p>
-        </w:tc>
-        <w:tc>
-          <w:tcPr>
-            <w:tcW w:w="776" w:type="dxa"/>
-            <w:tcBorders>
-              <w:top w:val="nil"/>
-              <w:left w:val="nil"/>
-              <w:bottom w:val="nil"/>
-              <w:right w:val="nil"/>
-            </w:tcBorders>
-            <w:shd w:val="clear" w:color="auto" w:fill="auto"/>
-            <w:noWrap/>
-            <w:vAlign w:val="center"/>
-            <w:hideMark/>
-          </w:tcPr>
-          <w:p>
-            <w:pPr>
-              <w:rPr>
-                <w:rFonts w:ascii="Times New Roman" w:eastAsia="Times New Roman" w:hAnsi="Times New Roman" w:cs="Times New Roman"/>
-                <w:sz w:val="20"/>
-                <w:szCs w:val="20"/>
-              </w:rPr>
-            </w:pPr>
-          </w:p>
-        </w:tc>
-        <w:tc>
-          <w:tcPr>
-            <w:tcW w:w="789" w:type="dxa"/>
-            <w:tcBorders>
-              <w:top w:val="nil"/>
-              <w:left w:val="nil"/>
-              <w:bottom w:val="nil"/>
-              <w:right w:val="nil"/>
-            </w:tcBorders>
-            <w:shd w:val="clear" w:color="auto" w:fill="auto"/>
-            <w:noWrap/>
-            <w:vAlign w:val="center"/>
-            <w:hideMark/>
-          </w:tcPr>
-          <w:p>
-            <w:pPr>
-              <w:rPr>
-                <w:rFonts w:ascii="Times New Roman" w:eastAsia="Times New Roman" w:hAnsi="Times New Roman" w:cs="Times New Roman"/>
-                <w:sz w:val="20"/>
-                <w:szCs w:val="20"/>
-              </w:rPr>
-            </w:pPr>
-          </w:p>
-        </w:tc>
-        <w:tc>
-          <w:tcPr>
-            <w:tcW w:w="790" w:type="dxa"/>
-            <w:tcBorders>
-              <w:top w:val="nil"/>
-              <w:left w:val="nil"/>
-              <w:bottom w:val="nil"/>
-              <w:right w:val="nil"/>
-            </w:tcBorders>
-            <w:shd w:val="clear" w:color="auto" w:fill="auto"/>
-            <w:noWrap/>
-            <w:vAlign w:val="center"/>
-            <w:hideMark/>
-          </w:tcPr>
-          <w:p>
-            <w:pPr>
-              <w:rPr>
-                <w:rFonts w:ascii="Times New Roman" w:eastAsia="Times New Roman" w:hAnsi="Times New Roman" w:cs="Times New Roman"/>
-                <w:sz w:val="20"/>
-                <w:szCs w:val="20"/>
-              </w:rPr>
-            </w:pPr>
-          </w:p>
-        </w:tc>
-        <w:tc>
-          <w:tcPr>
-            <w:tcW w:w="800" w:type="dxa"/>
-            <w:tcBorders>
-              <w:top w:val="nil"/>
-              <w:left w:val="nil"/>
-              <w:bottom w:val="nil"/>
-              <w:right w:val="nil"/>
-            </w:tcBorders>
-            <w:shd w:val="clear" w:color="auto" w:fill="auto"/>
-            <w:noWrap/>
-            <w:vAlign w:val="center"/>
-            <w:hideMark/>
-          </w:tcPr>
-          <w:p>
-            <w:pPr>
-              <w:rPr>
-                <w:rFonts w:ascii="Times New Roman" w:eastAsia="Times New Roman" w:hAnsi="Times New Roman" w:cs="Times New Roman"/>
-                <w:sz w:val="20"/>
-                <w:szCs w:val="20"/>
-              </w:rPr>
-            </w:pPr>
-          </w:p>
-        </w:tc>
-        <w:tc>
-          <w:tcPr>
-            <w:tcW w:w="776" w:type="dxa"/>
-            <w:tcBorders>
-              <w:top w:val="nil"/>
-              <w:left w:val="nil"/>
-              <w:bottom w:val="nil"/>
-              <w:right w:val="nil"/>
-            </w:tcBorders>
-            <w:shd w:val="clear" w:color="auto" w:fill="auto"/>
-            <w:noWrap/>
-            <w:vAlign w:val="center"/>
-            <w:hideMark/>
-          </w:tcPr>
-          <w:p>
-            <w:pPr>
-              <w:rPr>
-                <w:rFonts w:ascii="Times New Roman" w:eastAsia="Times New Roman" w:hAnsi="Times New Roman" w:cs="Times New Roman"/>
-                <w:sz w:val="20"/>
-                <w:szCs w:val="20"/>
-              </w:rPr>
-            </w:pPr>
-          </w:p>
-        </w:tc>
-        <w:tc>
-          <w:tcPr>
-            <w:tcW w:w="776" w:type="dxa"/>
-            <w:tcBorders>
-              <w:top w:val="nil"/>
-              <w:left w:val="nil"/>
-              <w:bottom w:val="nil"/>
-              <w:right w:val="nil"/>
-            </w:tcBorders>
-            <w:shd w:val="clear" w:color="auto" w:fill="auto"/>
-            <w:noWrap/>
-            <w:vAlign w:val="center"/>
-            <w:hideMark/>
-          </w:tcPr>
-          <w:p>
-            <w:pPr>
-              <w:rPr>
-                <w:rFonts w:ascii="Times New Roman" w:eastAsia="Times New Roman" w:hAnsi="Times New Roman" w:cs="Times New Roman"/>
-                <w:sz w:val="20"/>
-                <w:szCs w:val="20"/>
-              </w:rPr>
-            </w:pPr>
-          </w:p>
-        </w:tc>
-        <w:tc>
-          <w:tcPr>
-            <w:tcW w:w="776" w:type="dxa"/>
-            <w:tcBorders>
-              <w:top w:val="nil"/>
-              <w:left w:val="nil"/>
-              <w:bottom w:val="nil"/>
-              <w:right w:val="nil"/>
-            </w:tcBorders>
-            <w:shd w:val="clear" w:color="auto" w:fill="auto"/>
-            <w:noWrap/>
-            <w:vAlign w:val="center"/>
-            <w:hideMark/>
-          </w:tcPr>
-          <w:p>
-            <w:pPr>
-              <w:rPr>
-                <w:rFonts w:ascii="Times New Roman" w:eastAsia="Times New Roman" w:hAnsi="Times New Roman" w:cs="Times New Roman"/>
-                <w:sz w:val="20"/>
-                <w:szCs w:val="20"/>
-              </w:rPr>
-            </w:pPr>
-          </w:p>
-        </w:tc>
-        <w:tc>
-          <w:tcPr>
-            <w:tcW w:w="776" w:type="dxa"/>
-            <w:tcBorders>
-              <w:top w:val="nil"/>
-              <w:left w:val="nil"/>
-              <w:bottom w:val="nil"/>
-              <w:right w:val="nil"/>
-            </w:tcBorders>
-            <w:shd w:val="clear" w:color="auto" w:fill="auto"/>
-            <w:noWrap/>
-            <w:vAlign w:val="center"/>
-            <w:hideMark/>
-          </w:tcPr>
-          <w:p>
-            <w:pPr>
-              <w:rPr>
-                <w:rFonts w:ascii="Times New Roman" w:hAnsi="Times New Roman" w:cs="Times New Roman"/>
-                <w:sz w:val="20"/>
-                <w:szCs w:val="20"/>
-              </w:rPr>
-            </w:pPr>
-          </w:p>
-          <w:p>
-            <w:pPr>
-              <w:rPr>
-                <w:rFonts w:ascii="Times New Roman" w:hAnsi="Times New Roman" w:cs="Times New Roman"/>
-                <w:sz w:val="20"/>
-                <w:szCs w:val="20"/>
-              </w:rPr>
-            </w:pPr>
-          </w:p>
-        </w:tc>
-      </w:tr>
-    </w:tbl>
-    <w:p>
       <w:pPr>
         <w:pStyle w:val="1"/>
       </w:pPr>
       <w:bookmarkStart w:id="8" w:name="_Toc137656974"/>
       <w:r>
-        <w:t>IncidentReportSummary</w:t>
+        <w:t>Incident</w:t>
+      </w:r>
+      <w:r>
+        <w:t xml:space="preserve"> </w:t>
+      </w:r>
+      <w:r>
+        <w:t>Report</w:t>
+      </w:r>
+      <w:r>
+        <w:t xml:space="preserve"> </w:t>
+      </w:r>
+      <w:r>
+        <w:t>Summary</w:t>
       </w:r>
       <w:bookmarkEnd w:id="8"/>
     </w:p>
     <w:p>
       <w:pPr>
-        <w:pStyle w:val="a2"/>
-        <w:rPr>
-          <w:szCs w:val="18"/>
-        </w:rPr>
-      </w:pPr>
-      <w:r>
-        <w:rPr>
-          <w:szCs w:val="18"/>
-        </w:rPr>
-        <w:t>TheIncidentReportsummarywillcomprisedetailsofincidentsoccurredwithinthereportingmonththataffectstheperformanceofthePower,Temperature,RelativeHumidityandSecurityAccesstothecustomerleasedarea.</w:t>
+        <w:pStyle w:val="af3"/>
+        <w:rPr>
+          <w:lang w:val="en-SG"/>
+        </w:rPr>
+      </w:pPr>
+      <w:r>
+        <w:t>Table</w:t>
+      </w:r>
+      <w:r>
+        <w:fldChar w:fldCharType="begin"/>
+      </w:r>
+      <w:r>
+        <w:instrText xml:space="preserve"> SEQ Table \* ARABIC </w:instrText>
+      </w:r>
+      <w:r>
+        <w:fldChar w:fldCharType="separate"/>
+      </w:r>
+      <w:r>
+        <w:rPr>
+          <w:noProof/>
+        </w:rPr>
+        <w:t>3</w:t>
+      </w:r>
+      <w:r>
+        <w:rPr>
+          <w:noProof/>
+        </w:rPr>
+        <w:fldChar w:fldCharType="end"/>
+      </w:r>
+      <w:r>
+        <w:rPr>
+          <w:lang w:val="en-SG"/>
+        </w:rPr>
+        <w:t>-</w:t>
+      </w:r>
+      <w:r>
+        <w:rPr>
+          <w:lang w:val="en-SG"/>
+        </w:rPr>
+        <w:t>IncidentReportSummary</w:t>
       </w:r>
     </w:p>
     <w:p>
       <w:pPr>
-        <w:pStyle w:val="a3"/>
-        <w:ind w:left="0"/>
-        <w:jc w:val="both"/>
-        <w:rPr>
-          <w:rFonts w:cs="Arial"/>
-        </w:rPr>
-      </w:pPr>
-      <w:r>
-        <w:rPr>
-          <w:rFonts w:cs="Arial"/>
-        </w:rPr>
-        <w:t>Belowisasummaryoftheincidentreportforthemonth.</w:t>
-      </w:r>
-    </w:p>
-    <w:p>
-      <w:pPr>
-        <w:pStyle w:val="af3"/>
         <w:rPr>
           <w:lang w:val="en-SG"/>
         </w:rPr>
       </w:pPr>
-      <w:r>
-        <w:t>Table</w:t>
-      </w:r>
-      <w:r>
-        <w:fldChar w:fldCharType="begin"/>
-      </w:r>
-      <w:r>
-        <w:instrText xml:space="preserve"> SEQ Table </w:instrText>
-      </w:r>
-      <w:r>
-        <w:instrText xml:space="preserve">\* ARABIC </w:instrText>
-      </w:r>
-      <w:r>
-        <w:fldChar w:fldCharType="separate"/>
-      </w:r>
-      <w:r>
-        <w:rPr>
-          <w:noProof/>
-        </w:rPr>
-        <w:t>3</w:t>
-      </w:r>
-      <w:r>
-        <w:rPr>
-          <w:noProof/>
-        </w:rPr>
-        <w:fldChar w:fldCharType="end"/>
-      </w:r>
-      <w:r>
-        <w:rPr>
-          <w:lang w:val="en-SG"/>
-        </w:rPr>
-        <w:t>-</w:t>
-      </w:r>
-      <w:r>
-        <w:rPr>
-          <w:lang w:val="en-SG"/>
-        </w:rPr>
-        <w:t>IncidentReportSummary</w:t>
-      </w:r>
-    </w:p>
-    <w:p>
-      <w:pPr>
-        <w:rPr>
-          <w:lang w:val="en-SG"/>
-        </w:rPr>
-      </w:pPr>
+      <w:bookmarkStart w:id="9" w:name="Incident"/>
+      <w:bookmarkEnd w:id="9"/>
     </w:p>
     <w:p>
       <w:pPr>
@@ -1958,15 +1529,10 @@
           <w:lang w:val="en-GB" w:eastAsia="en-US"/>
         </w:rPr>
       </w:pPr>
-      <w:bookmarkStart w:id="9" w:name="_Toc133154360"/>
-      <w:bookmarkStart w:id="10" w:name="Incident"/>
-      <w:bookmarkEnd w:id="10"/>
+      <w:bookmarkStart w:id="10" w:name="_Toc133154360"/>
     </w:p>
     <w:p>
       <w:pPr>
-        <w:tabs>
-          <w:tab w:val="left" w:pos="6804"/>
-        </w:tabs>
         <w:rPr>
           <w:rFonts w:eastAsiaTheme="majorEastAsia" w:cs="Arial"/>
           <w:b/>
@@ -1977,9 +1543,7 @@
           <w:lang w:val="en-GB" w:eastAsia="en-US"/>
         </w:rPr>
       </w:pPr>
-    </w:p>
-    <w:p>
-      <w:pPr>
+      <w:r>
         <w:rPr>
           <w:rFonts w:eastAsiaTheme="majorEastAsia" w:cs="Arial"/>
           <w:b/>
@@ -1989,8 +1553,14 @@
           <w:szCs w:val="32"/>
           <w:lang w:val="en-GB" w:eastAsia="en-US"/>
         </w:rPr>
-      </w:pPr>
-      <w:r>
+        <w:br w:type="page"/>
+      </w:r>
+    </w:p>
+    <w:p>
+      <w:pPr>
+        <w:tabs>
+          <w:tab w:val="left" w:pos="6804"/>
+        </w:tabs>
         <w:rPr>
           <w:rFonts w:eastAsiaTheme="majorEastAsia" w:cs="Arial"/>
           <w:b/>
@@ -2000,14 +1570,357 @@
           <w:szCs w:val="32"/>
           <w:lang w:val="en-GB" w:eastAsia="en-US"/>
         </w:rPr>
-        <w:br w:type="page"/>
-      </w:r>
+      </w:pPr>
     </w:p>
     <w:p>
       <w:pPr>
-        <w:tabs>
-          <w:tab w:val="left" w:pos="6804"/>
-        </w:tabs>
+        <w:pStyle w:val="1"/>
+      </w:pPr>
+      <w:bookmarkStart w:id="11" w:name="_Toc137656975"/>
+      <w:r>
+        <w:t>SiteAccess</w:t>
+      </w:r>
+      <w:r>
+        <w:rPr>
+          <w:rFonts w:hint="eastAsia"/>
+          <w:lang w:eastAsia="ko-KR"/>
+        </w:rPr>
+        <w:t xml:space="preserve"> </w:t>
+      </w:r>
+      <w:r>
+        <w:t>Report</w:t>
+      </w:r>
+      <w:bookmarkEnd w:id="10"/>
+      <w:bookmarkEnd w:id="11"/>
+    </w:p>
+    <w:p>
+      <w:pPr>
+        <w:pStyle w:val="a2"/>
+      </w:pPr>
+      <w:r>
+        <w:t>Thefollowingis</w:t>
+      </w:r>
+      <w:r>
+        <w:t>asummary</w:t>
+      </w:r>
+      <w:r>
+        <w:t>of</w:t>
+      </w:r>
+      <w:r>
+        <w:t>the</w:t>
+      </w:r>
+      <w:r>
+        <w:t>siteaccesstickets</w:t>
+      </w:r>
+      <w:r>
+        <w:t>.Pleaserefertotheattachmentfordetails.</w:t>
+      </w:r>
+    </w:p>
+    <w:p>
+      <w:pPr>
+        <w:pStyle w:val="af3"/>
+        <w:rPr>
+          <w:lang w:val="en-SG"/>
+        </w:rPr>
+      </w:pPr>
+      <w:r>
+        <w:t>Table</w:t>
+      </w:r>
+      <w:r>
+        <w:fldChar w:fldCharType="begin"/>
+      </w:r>
+      <w:r>
+        <w:instrText xml:space="preserve"> SEQ Table \* ARABIC </w:instrText>
+      </w:r>
+      <w:r>
+        <w:fldChar w:fldCharType="separate"/>
+      </w:r>
+      <w:r>
+        <w:rPr>
+          <w:noProof/>
+        </w:rPr>
+        <w:t>4</w:t>
+      </w:r>
+      <w:r>
+        <w:rPr>
+          <w:noProof/>
+        </w:rPr>
+        <w:fldChar w:fldCharType="end"/>
+      </w:r>
+      <w:r>
+        <w:rPr>
+          <w:lang w:val="en-SG"/>
+        </w:rPr>
+        <w:t>-</w:t>
+      </w:r>
+      <w:r>
+        <w:rPr>
+          <w:lang w:val="en-SG"/>
+        </w:rPr>
+        <w:t>SiteAccessTickets</w:t>
+      </w:r>
+    </w:p>
+    <w:p>
+      <w:pPr>
+        <w:rPr>
+          <w:lang w:val="en-SG"/>
+        </w:rPr>
+      </w:pPr>
+      <w:bookmarkStart w:id="12" w:name="SiteAccess"/>
+      <w:bookmarkEnd w:id="12"/>
+    </w:p>
+    <w:p>
+      <w:pPr>
+        <w:rPr>
+          <w:rFonts w:hint="eastAsia"/>
+          <w:lang w:val="en-SG"/>
+        </w:rPr>
+      </w:pPr>
+    </w:p>
+    <w:p>
+      <w:pPr>
+        <w:pStyle w:val="1"/>
+      </w:pPr>
+      <w:bookmarkStart w:id="13" w:name="_Toc137656976"/>
+      <w:r>
+        <w:t>S</w:t>
+      </w:r>
+      <w:r>
+        <w:t>hipment</w:t>
+      </w:r>
+      <w:r>
+        <w:t xml:space="preserve"> </w:t>
+      </w:r>
+      <w:r>
+        <w:t>Report</w:t>
+      </w:r>
+      <w:bookmarkEnd w:id="13"/>
+    </w:p>
+    <w:p>
+      <w:pPr>
+        <w:pStyle w:val="a2"/>
+      </w:pPr>
+      <w:bookmarkStart w:id="14" w:name="_Hlk137635243"/>
+      <w:r>
+        <w:t>Thefollowingisasummaryof</w:t>
+      </w:r>
+      <w:r>
+        <w:t>the</w:t>
+      </w:r>
+      <w:r>
+        <w:t>shipping</w:t>
+      </w:r>
+      <w:r>
+        <w:t>tickets</w:t>
+      </w:r>
+      <w:r>
+        <w:t>.Pleaserefertotheattachmentfordetails</w:t>
+      </w:r>
+      <w:bookmarkEnd w:id="14"/>
+      <w:r>
+        <w:t>.</w:t>
+      </w:r>
+    </w:p>
+    <w:p>
+      <w:pPr>
+        <w:pStyle w:val="af3"/>
+        <w:rPr>
+          <w:lang w:val="en-SG"/>
+        </w:rPr>
+      </w:pPr>
+      <w:r>
+        <w:t>Table</w:t>
+      </w:r>
+      <w:r>
+        <w:fldChar w:fldCharType="begin"/>
+      </w:r>
+      <w:r>
+        <w:instrText xml:space="preserve"> SEQ Table \* ARABIC </w:instrText>
+      </w:r>
+      <w:r>
+        <w:fldChar w:fldCharType="separate"/>
+      </w:r>
+      <w:r>
+        <w:rPr>
+          <w:noProof/>
+        </w:rPr>
+        <w:t>5</w:t>
+      </w:r>
+      <w:r>
+        <w:rPr>
+          <w:noProof/>
+        </w:rPr>
+        <w:fldChar w:fldCharType="end"/>
+      </w:r>
+      <w:r>
+        <w:rPr>
+          <w:lang w:val="en-SG"/>
+        </w:rPr>
+        <w:t>-</w:t>
+      </w:r>
+      <w:r>
+        <w:rPr>
+          <w:lang w:val="en-SG"/>
+        </w:rPr>
+        <w:t>ShipmentTicketsRequests</w:t>
+      </w:r>
+    </w:p>
+    <w:p>
+      <w:pPr>
+        <w:rPr>
+          <w:lang w:val="en-SG"/>
+        </w:rPr>
+      </w:pPr>
+    </w:p>
+    <w:p>
+      <w:pPr>
+        <w:rPr>
+          <w:rFonts w:hint="eastAsia"/>
+          <w:lang w:val="en-SG"/>
+        </w:rPr>
+      </w:pPr>
+      <w:bookmarkStart w:id="15" w:name="Shipment"/>
+      <w:bookmarkEnd w:id="15"/>
+    </w:p>
+    <w:p>
+      <w:pPr>
+        <w:pStyle w:val="1"/>
+      </w:pPr>
+      <w:bookmarkStart w:id="16" w:name="_Toc137656977"/>
+      <w:r>
+        <w:t>RemoteHandsReport</w:t>
+      </w:r>
+      <w:bookmarkEnd w:id="16"/>
+    </w:p>
+    <w:p>
+      <w:pPr>
+        <w:pStyle w:val="af3"/>
+        <w:rPr>
+          <w:lang w:val="en-SG"/>
+        </w:rPr>
+      </w:pPr>
+      <w:r>
+        <w:t>Table</w:t>
+      </w:r>
+      <w:r>
+        <w:fldChar w:fldCharType="begin"/>
+      </w:r>
+      <w:r>
+        <w:instrText xml:space="preserve"> SEQ Table \* ARABIC </w:instrText>
+      </w:r>
+      <w:r>
+        <w:fldChar w:fldCharType="separate"/>
+      </w:r>
+      <w:r>
+        <w:rPr>
+          <w:noProof/>
+        </w:rPr>
+        <w:t>6</w:t>
+      </w:r>
+      <w:r>
+        <w:rPr>
+          <w:noProof/>
+        </w:rPr>
+        <w:fldChar w:fldCharType="end"/>
+      </w:r>
+      <w:r>
+        <w:rPr>
+          <w:lang w:val="en-SG"/>
+        </w:rPr>
+        <w:t>-</w:t>
+      </w:r>
+      <w:r>
+        <w:rPr>
+          <w:lang w:val="en-SG"/>
+        </w:rPr>
+        <w:t>RemoteHandServiceRequests</w:t>
+      </w:r>
+      <w:bookmarkStart w:id="17" w:name="_Toc133154364"/>
+    </w:p>
+    <w:p>
+      <w:pPr>
+        <w:rPr>
+          <w:lang w:val="en-SG"/>
+        </w:rPr>
+      </w:pPr>
+    </w:p>
+    <w:p>
+      <w:pPr>
+        <w:rPr>
+          <w:lang w:val="en-SG"/>
+        </w:rPr>
+      </w:pPr>
+      <w:bookmarkStart w:id="18" w:name="RHS"/>
+      <w:bookmarkEnd w:id="18"/>
+    </w:p>
+    <w:p>
+      <w:pPr>
+        <w:rPr>
+          <w:rFonts w:hint="eastAsia"/>
+          <w:lang w:val="en-SG"/>
+        </w:rPr>
+      </w:pPr>
+    </w:p>
+    <w:p>
+      <w:pPr>
+        <w:pStyle w:val="1"/>
+      </w:pPr>
+      <w:bookmarkStart w:id="19" w:name="_Toc137656978"/>
+      <w:bookmarkStart w:id="20" w:name="_Hlk136447836"/>
+      <w:bookmarkEnd w:id="17"/>
+      <w:r>
+        <w:t>MaintenanceSchedule</w:t>
+      </w:r>
+      <w:bookmarkEnd w:id="19"/>
+    </w:p>
+    <w:bookmarkEnd w:id="20"/>
+    <w:p>
+      <w:pPr>
+        <w:pStyle w:val="af3"/>
+        <w:rPr>
+          <w:rFonts w:hint="eastAsia"/>
+          <w:lang w:val="en-SG"/>
+        </w:rPr>
+      </w:pPr>
+      <w:r>
+        <w:t>Table</w:t>
+      </w:r>
+      <w:r>
+        <w:fldChar w:fldCharType="begin"/>
+      </w:r>
+      <w:r>
+        <w:instrText xml:space="preserve"> SEQ Table \* ARABIC </w:instrText>
+      </w:r>
+      <w:r>
+        <w:fldChar w:fldCharType="separate"/>
+      </w:r>
+      <w:r>
+        <w:rPr>
+          <w:noProof/>
+        </w:rPr>
+        <w:t>7</w:t>
+      </w:r>
+      <w:r>
+        <w:rPr>
+          <w:noProof/>
+        </w:rPr>
+        <w:fldChar w:fldCharType="end"/>
+      </w:r>
+      <w:r>
+        <w:rPr>
+          <w:lang w:val="en-SG"/>
+        </w:rPr>
+        <w:t>-</w:t>
+      </w:r>
+      <w:r>
+        <w:rPr>
+          <w:lang w:val="en-SG"/>
+        </w:rPr>
+        <w:t>ScheduleMaintenance</w:t>
+      </w:r>
+    </w:p>
+    <w:p>
+      <w:pPr>
         <w:rPr>
           <w:rFonts w:eastAsiaTheme="majorEastAsia" w:cs="Arial"/>
           <w:b/>
@@ -2018,434 +1931,7 @@
           <w:lang w:val="en-GB" w:eastAsia="en-US"/>
         </w:rPr>
       </w:pPr>
-    </w:p>
-    <w:p>
-      <w:pPr>
-        <w:pStyle w:val="1"/>
-      </w:pPr>
-      <w:bookmarkStart w:id="11" w:name="_Toc137656975"/>
-      <w:r>
-        <w:t>SiteAccessReport</w:t>
-      </w:r>
-      <w:bookmarkEnd w:id="9"/>
-      <w:bookmarkEnd w:id="11"/>
-    </w:p>
-    <w:p>
-      <w:pPr>
-        <w:pStyle w:val="a2"/>
-      </w:pPr>
-      <w:r>
-        <w:t>Thefollowingis</w:t>
-      </w:r>
-      <w:r>
-        <w:t>asummary</w:t>
-      </w:r>
-      <w:r>
-        <w:t>of</w:t>
-      </w:r>
-      <w:r>
-        <w:t>the</w:t>
-      </w:r>
-      <w:r>
-        <w:t>siteaccesstickets</w:t>
-      </w:r>
-      <w:r>
-        <w:t>.Pleaserefertotheattachmentfordetails.</w:t>
-      </w:r>
-    </w:p>
-    <w:p>
-      <w:pPr>
-        <w:pStyle w:val="af3"/>
-        <w:rPr>
-          <w:lang w:val="en-SG"/>
-        </w:rPr>
-      </w:pPr>
-      <w:r>
-        <w:t>Table</w:t>
-      </w:r>
-      <w:r>
-        <w:fldChar w:fldCharType="begin"/>
-      </w:r>
-      <w:r>
-        <w:instrText xml:space="preserve"> SEQ Table \* ARABIC </w:instrText>
-      </w:r>
-      <w:r>
-        <w:fldChar w:fldCharType="separate"/>
-      </w:r>
-      <w:r>
-        <w:rPr>
-          <w:noProof/>
-        </w:rPr>
-        <w:t>4</w:t>
-      </w:r>
-      <w:r>
-        <w:rPr>
-          <w:noProof/>
-        </w:rPr>
-        <w:fldChar w:fldCharType="end"/>
-      </w:r>
-      <w:r>
-        <w:rPr>
-          <w:lang w:val="en-SG"/>
-        </w:rPr>
-        <w:t>-</w:t>
-      </w:r>
-      <w:r>
-        <w:rPr>
-          <w:lang w:val="en-SG"/>
-        </w:rPr>
-        <w:t>SiteAccessTickets</w:t>
-      </w:r>
-    </w:p>
-    <w:p>
-      <w:pPr>
-        <w:rPr>
-          <w:lang w:val="en-SG"/>
-        </w:rPr>
-      </w:pPr>
-    </w:p>
-    <w:p>
-      <w:pPr>
-        <w:rPr>
-          <w:lang w:val="en-SG"/>
-        </w:rPr>
-      </w:pPr>
-      <w:bookmarkStart w:id="12" w:name="SiteAccess"/>
-      <w:bookmarkEnd w:id="12"/>
-    </w:p>
-    <w:p>
-      <w:pPr>
-        <w:rPr>
-          <w:rFonts w:hint="eastAsia"/>
-          <w:lang w:val="en-SG"/>
-        </w:rPr>
-      </w:pPr>
-    </w:p>
-    <w:p>
-      <w:pPr>
-        <w:pStyle w:val="1"/>
-      </w:pPr>
-      <w:bookmarkStart w:id="13" w:name="_Toc137656976"/>
-      <w:r>
-        <w:t>S</w:t>
-      </w:r>
-      <w:r>
-        <w:t>hipmentReport</w:t>
-      </w:r>
-      <w:bookmarkEnd w:id="13"/>
-    </w:p>
-    <w:p>
-      <w:pPr>
-        <w:pStyle w:val="a2"/>
-      </w:pPr>
-      <w:bookmarkStart w:id="14" w:name="_Hlk137635243"/>
-      <w:r>
-        <w:t>Thefollowingisasummaryof</w:t>
-      </w:r>
-      <w:r>
-        <w:t>the</w:t>
-      </w:r>
-      <w:r>
-        <w:t>shipping</w:t>
-      </w:r>
-      <w:r>
-        <w:t>tickets</w:t>
-      </w:r>
-      <w:r>
-        <w:t>.Pleaserefertotheattachmentfordetails</w:t>
-      </w:r>
-      <w:bookmarkEnd w:id="14"/>
-      <w:r>
-        <w:t>.</w:t>
-      </w:r>
-    </w:p>
-    <w:p>
-      <w:pPr>
-        <w:pStyle w:val="af3"/>
-        <w:rPr>
-          <w:lang w:val="en-SG"/>
-        </w:rPr>
-      </w:pPr>
-      <w:r>
-        <w:t>Table</w:t>
-      </w:r>
-      <w:r>
-        <w:fldChar w:fldCharType="begin"/>
-      </w:r>
-      <w:r>
-        <w:instrText xml:space="preserve"> SEQ Table \* ARABIC </w:instrText>
-      </w:r>
-      <w:r>
-        <w:fldChar w:fldCharType="separate"/>
-      </w:r>
-      <w:r>
-        <w:rPr>
-          <w:noProof/>
-        </w:rPr>
-        <w:t>5</w:t>
-      </w:r>
-      <w:r>
-        <w:rPr>
-          <w:noProof/>
-        </w:rPr>
-        <w:fldChar w:fldCharType="end"/>
-      </w:r>
-      <w:r>
-        <w:rPr>
-          <w:lang w:val="en-SG"/>
-        </w:rPr>
-        <w:t>-</w:t>
-      </w:r>
-      <w:r>
-        <w:rPr>
-          <w:lang w:val="en-SG"/>
-        </w:rPr>
-        <w:t>ShipmentTicketsRequests</w:t>
-      </w:r>
-    </w:p>
-    <w:p>
-      <w:pPr>
-        <w:rPr>
-          <w:lang w:val="en-SG"/>
-        </w:rPr>
-      </w:pPr>
-    </w:p>
-    <w:p>
-      <w:pPr>
-        <w:rPr>
-          <w:lang w:val="en-SG"/>
-        </w:rPr>
-      </w:pPr>
-      <w:bookmarkStart w:id="15" w:name="Shipment"/>
-      <w:bookmarkEnd w:id="15"/>
-    </w:p>
-    <w:p>
-      <w:pPr>
-        <w:rPr>
-          <w:rFonts w:hint="eastAsia"/>
-          <w:lang w:val="en-SG"/>
-        </w:rPr>
-      </w:pPr>
-    </w:p>
-    <w:p>
-      <w:pPr>
-        <w:rPr>
-          <w:lang w:val="en-SG"/>
-        </w:rPr>
-      </w:pPr>
-      <w:r>
-        <w:rPr>
-          <w:lang w:val="en-SG"/>
-        </w:rPr>
-        <w:br w:type="page"/>
-      </w:r>
-    </w:p>
-    <w:p>
-      <w:pPr>
-        <w:rPr>
-          <w:lang w:val="en-SG"/>
-        </w:rPr>
-      </w:pPr>
-    </w:p>
-    <w:p>
-      <w:pPr>
-        <w:pStyle w:val="1"/>
-      </w:pPr>
-      <w:bookmarkStart w:id="16" w:name="_Toc137656977"/>
-      <w:r>
-        <w:t>RemoteHandsReport</w:t>
-      </w:r>
-      <w:bookmarkEnd w:id="16"/>
-    </w:p>
-    <w:p>
-      <w:pPr>
-        <w:pStyle w:val="af3"/>
-        <w:rPr>
-          <w:sz w:val="22"/>
-        </w:rPr>
-      </w:pPr>
-      <w:r>
-        <w:rPr>
-          <w:rFonts w:eastAsiaTheme="minorHAnsi"/>
-          <w:b w:val="0"/>
-          <w:iCs w:val="0"/>
-          <w:kern w:val="0"/>
-          <w:szCs w:val="20"/>
-          <w:shd w:val="clear" w:color="auto" w:fill="FFFFFF"/>
-          <w:lang w:val="en-GB" w:eastAsia="en-US"/>
-        </w:rPr>
-        <w:t>Thefollowingisasummaryoftheshippingtickets.Pleaserefertotheattachmentfordetails</w:t>
-      </w:r>
-    </w:p>
-    <w:p>
-      <w:pPr>
-        <w:pStyle w:val="af3"/>
-        <w:rPr>
-          <w:lang w:val="en-SG"/>
-        </w:rPr>
-      </w:pPr>
-      <w:r>
-        <w:t>Table</w:t>
-      </w:r>
-      <w:r>
-        <w:fldChar w:fldCharType="begin"/>
-      </w:r>
-      <w:r>
-        <w:instrText xml:space="preserve"> SEQ Table \* ARABIC </w:instrText>
-      </w:r>
-      <w:r>
-        <w:fldChar w:fldCharType="separate"/>
-      </w:r>
-      <w:r>
-        <w:rPr>
-          <w:noProof/>
-        </w:rPr>
-        <w:t>6</w:t>
-      </w:r>
-      <w:r>
-        <w:rPr>
-          <w:noProof/>
-        </w:rPr>
-        <w:fldChar w:fldCharType="end"/>
-      </w:r>
-      <w:r>
-        <w:rPr>
-          <w:lang w:val="en-SG"/>
-        </w:rPr>
-        <w:t>-</w:t>
-      </w:r>
-      <w:r>
-        <w:rPr>
-          <w:lang w:val="en-SG"/>
-        </w:rPr>
-        <w:t>RemoteHandServiceRequests</w:t>
-      </w:r>
-      <w:bookmarkStart w:id="17" w:name="_Toc133154364"/>
-    </w:p>
-    <w:p>
-      <w:pPr>
-        <w:rPr>
-          <w:lang w:val="en-SG"/>
-        </w:rPr>
-      </w:pPr>
-    </w:p>
-    <w:p>
-      <w:pPr>
-        <w:rPr>
-          <w:lang w:val="en-SG"/>
-        </w:rPr>
-      </w:pPr>
-      <w:bookmarkStart w:id="18" w:name="RHS"/>
-      <w:bookmarkEnd w:id="18"/>
-    </w:p>
-    <w:p>
-      <w:pPr>
-        <w:rPr>
-          <w:rFonts w:hint="eastAsia"/>
-          <w:lang w:val="en-SG"/>
-        </w:rPr>
-      </w:pPr>
-    </w:p>
-    <w:p>
-      <w:pPr>
-        <w:rPr>
-          <w:lang w:val="en-SG"/>
-        </w:rPr>
-      </w:pPr>
-      <w:r>
-        <w:rPr>
-          <w:lang w:val="en-SG"/>
-        </w:rPr>
-        <w:br w:type="page"/>
-      </w:r>
-    </w:p>
-    <w:p>
-      <w:pPr>
-        <w:rPr>
-          <w:lang w:val="en-SG"/>
-        </w:rPr>
-      </w:pPr>
-    </w:p>
-    <w:p>
-      <w:pPr>
-        <w:pStyle w:val="1"/>
-      </w:pPr>
-      <w:bookmarkStart w:id="19" w:name="_Toc137656978"/>
-      <w:bookmarkStart w:id="20" w:name="_Hlk136447836"/>
-      <w:bookmarkEnd w:id="17"/>
-      <w:r>
-        <w:t>MaintenanceSchedule</w:t>
-      </w:r>
-      <w:bookmarkEnd w:id="19"/>
-    </w:p>
-    <w:p>
-      <w:pPr>
-        <w:pStyle w:val="a0"/>
-        <w:numPr>
-          <w:ilvl w:val="0"/>
-          <w:numId w:val="0"/>
-        </w:numPr>
-      </w:pPr>
-      <w:r>
-        <w:t>Thef</w:t>
-      </w:r>
-      <w:r>
-        <w:t>ollowingmaintenance</w:t>
-      </w:r>
-      <w:r>
-        <w:t>activitieswere</w:t>
-      </w:r>
-      <w:r>
-        <w:t>performedforthemonth</w:t>
-      </w:r>
-      <w:r>
-        <w:t>andplannedforthenext2months</w:t>
-      </w:r>
-      <w:bookmarkEnd w:id="20"/>
-      <w:r>
-        <w:t>.</w:t>
-      </w:r>
-    </w:p>
-    <w:p>
-      <w:pPr>
-        <w:pStyle w:val="af3"/>
-      </w:pPr>
-      <w:r>
-        <w:t>Table</w:t>
-      </w:r>
-      <w:r>
-        <w:fldChar w:fldCharType="begin"/>
-      </w:r>
-      <w:r>
-        <w:instrText xml:space="preserve"> SEQ Table \* ARABIC </w:instrText>
-      </w:r>
-      <w:r>
-        <w:fldChar w:fldCharType="separate"/>
-      </w:r>
-      <w:r>
-        <w:rPr>
-          <w:noProof/>
-        </w:rPr>
-        <w:t>7</w:t>
-      </w:r>
-      <w:r>
-        <w:rPr>
-          <w:noProof/>
-        </w:rPr>
-        <w:fldChar w:fldCharType="end"/>
-      </w:r>
-      <w:r>
-        <w:rPr>
-          <w:lang w:val="en-SG"/>
-        </w:rPr>
-        <w:t>-</w:t>
-      </w:r>
-      <w:r>
-        <w:rPr>
-          <w:lang w:val="en-SG"/>
-        </w:rPr>
-        <w:t>ScheduleMaintenance</w:t>
-      </w:r>
+      <w:bookmarkStart w:id="21" w:name="_Toc133154369"/>
     </w:p>
     <w:p>
       <w:pPr>
@@ -2459,7 +1945,8 @@
           <w:lang w:val="en-GB" w:eastAsia="en-US"/>
         </w:rPr>
       </w:pPr>
-      <w:bookmarkStart w:id="21" w:name="_Toc133154369"/>
+      <w:bookmarkStart w:id="22" w:name="Maintenance"/>
+      <w:bookmarkEnd w:id="22"/>
     </w:p>
     <w:p>
       <w:pPr>
@@ -2473,59 +1960,6 @@
           <w:lang w:val="en-GB" w:eastAsia="en-US"/>
         </w:rPr>
       </w:pPr>
-      <w:bookmarkStart w:id="22" w:name="Maintenance"/>
-      <w:bookmarkEnd w:id="22"/>
-    </w:p>
-    <w:p>
-      <w:pPr>
-        <w:rPr>
-          <w:rFonts w:eastAsiaTheme="majorEastAsia" w:cs="Arial"/>
-          <w:b/>
-          <w:caps/>
-          <w:kern w:val="32"/>
-          <w:sz w:val="22"/>
-          <w:szCs w:val="32"/>
-          <w:lang w:val="en-GB" w:eastAsia="en-US"/>
-        </w:rPr>
-      </w:pPr>
-    </w:p>
-    <w:p>
-      <w:pPr>
-        <w:rPr>
-          <w:rFonts w:eastAsiaTheme="majorEastAsia" w:cs="Arial"/>
-          <w:b/>
-          <w:caps/>
-          <w:kern w:val="32"/>
-          <w:sz w:val="22"/>
-          <w:szCs w:val="32"/>
-          <w:lang w:val="en-GB" w:eastAsia="en-US"/>
-        </w:rPr>
-      </w:pPr>
-      <w:r>
-        <w:rPr>
-          <w:rFonts w:eastAsiaTheme="majorEastAsia" w:cs="Arial"/>
-          <w:b/>
-          <w:caps/>
-          <w:kern w:val="32"/>
-          <w:sz w:val="22"/>
-          <w:szCs w:val="32"/>
-          <w:lang w:val="en-GB" w:eastAsia="en-US"/>
-        </w:rPr>
-        <w:br w:type="page"/>
-      </w:r>
-    </w:p>
-    <w:p>
-      <w:pPr>
-        <w:rPr>
-          <w:rFonts w:eastAsiaTheme="majorEastAsia" w:cs="Arial"/>
-          <w:b/>
-          <w:caps/>
-          <w:kern w:val="32"/>
-          <w:sz w:val="22"/>
-          <w:szCs w:val="32"/>
-          <w:lang w:val="en-GB" w:eastAsia="en-US"/>
-        </w:rPr>
-      </w:pPr>
     </w:p>
     <w:p>
       <w:pPr>
@@ -2570,84 +2004,10 @@
         <w:t>Month</w:t>
       </w:r>
       <w:bookmarkEnd w:id="24"/>
-    </w:p>
-    <w:p>
-      <w:pPr>
-        <w:rPr>
-          <w:rFonts w:eastAsiaTheme="minorHAnsi"/>
-          <w:kern w:val="0"/>
+      <w:r>
+        <w:rPr>
           <w:szCs w:val="20"/>
           <w:shd w:val="clear" w:color="auto" w:fill="FFFFFF"/>
-          <w:lang w:val="en-GB" w:eastAsia="en-US"/>
-        </w:rPr>
-      </w:pPr>
-      <w:r>
-        <w:rPr>
-          <w:rFonts w:eastAsiaTheme="minorHAnsi"/>
-          <w:kern w:val="0"/>
-          <w:szCs w:val="20"/>
-          <w:shd w:val="clear" w:color="auto" w:fill="FFFFFF"/>
-          <w:lang w:val="en-GB" w:eastAsia="en-US"/>
-        </w:rPr>
-        <w:t>Thefollowingis</w:t>
-      </w:r>
-      <w:r>
-        <w:rPr>
-          <w:rFonts w:eastAsiaTheme="minorHAnsi"/>
-          <w:kern w:val="0"/>
-          <w:szCs w:val="20"/>
-          <w:shd w:val="clear" w:color="auto" w:fill="FFFFFF"/>
-          <w:lang w:val="en-GB" w:eastAsia="en-US"/>
-        </w:rPr>
-        <w:t>asummaryofthe</w:t>
-      </w:r>
-      <w:r>
-        <w:rPr>
-          <w:rFonts w:eastAsiaTheme="minorHAnsi"/>
-          <w:kern w:val="0"/>
-          <w:szCs w:val="20"/>
-          <w:shd w:val="clear" w:color="auto" w:fill="FFFFFF"/>
-          <w:lang w:val="en-GB" w:eastAsia="en-US"/>
-        </w:rPr>
-        <w:t>power</w:t>
-      </w:r>
-      <w:r>
-        <w:rPr>
-          <w:rFonts w:eastAsiaTheme="minorHAnsi"/>
-          <w:kern w:val="0"/>
-          <w:szCs w:val="20"/>
-          <w:shd w:val="clear" w:color="auto" w:fill="FFFFFF"/>
-          <w:lang w:val="en-GB" w:eastAsia="en-US"/>
-        </w:rPr>
-        <w:t>usage</w:t>
-      </w:r>
-      <w:r>
-        <w:rPr>
-          <w:rFonts w:eastAsiaTheme="minorHAnsi"/>
-          <w:kern w:val="0"/>
-          <w:szCs w:val="20"/>
-          <w:shd w:val="clear" w:color="auto" w:fill="FFFFFF"/>
-          <w:lang w:val="en-GB" w:eastAsia="en-US"/>
-        </w:rPr>
-        <w:t>forthesubscri</w:t>
-      </w:r>
-      <w:r>
-        <w:rPr>
-          <w:rFonts w:eastAsiaTheme="minorHAnsi"/>
-          <w:kern w:val="0"/>
-          <w:szCs w:val="20"/>
-          <w:shd w:val="clear" w:color="auto" w:fill="FFFFFF"/>
-          <w:lang w:val="en-GB" w:eastAsia="en-US"/>
-        </w:rPr>
-        <w:t>bedracks</w:t>
-      </w:r>
-      <w:r>
-        <w:rPr>
-          <w:rFonts w:eastAsiaTheme="minorHAnsi"/>
-          <w:kern w:val="0"/>
-          <w:szCs w:val="20"/>
-          <w:shd w:val="clear" w:color="auto" w:fill="FFFFFF"/>
-          <w:lang w:val="en-GB" w:eastAsia="en-US"/>
         </w:rPr>
         <w:t>.</w:t>
       </w:r>
@@ -2716,7 +2076,6 @@
     <w:p>
       <w:pPr>
         <w:rPr>
-          <w:rFonts w:hint="eastAsia"/>
           <w:lang w:val="en-SG"/>
         </w:rPr>
       </w:pPr>
@@ -2869,9 +2228,9 @@
       <w:tblLook w:val="0700" w:firstRow="0" w:lastRow="0" w:firstColumn="0" w:lastColumn="1" w:noHBand="1" w:noVBand="1"/>
     </w:tblPr>
     <w:tblGrid>
-      <w:gridCol w:w="2791"/>
-      <w:gridCol w:w="2792"/>
-      <w:gridCol w:w="2792"/>
+      <w:gridCol w:w="2720"/>
+      <w:gridCol w:w="2708"/>
+      <w:gridCol w:w="2679"/>
     </w:tblGrid>
     <w:tr>
       <w:tc>
@@ -3185,7 +2544,7 @@
                             <w:rPr>
                               <w:noProof/>
                             </w:rPr>
-                            <w:t>PowerUsage</w:t>
+                            <w:t>SiteAccess Report</w:t>
                           </w:r>
                           <w:r>
                             <w:rPr>
@@ -3237,7 +2596,7 @@
                       <w:rPr>
                         <w:noProof/>
                       </w:rPr>
-                      <w:t>PowerUsage</w:t>
+                      <w:t>SiteAccess Report</w:t>
                     </w:r>
                     <w:r>
                       <w:rPr>

</xml_diff>